<commit_message>
Humanize both papers: remove AI writing patterns and reduce em-dashes
Three editing passes applied across IPR and JCP papers (131 total edits):
- Pass 1: AI-tell words, inflated importance, hollow participles, formulaic transitions
- Pass 2: Copula avoidance, filler phrases, demonstrative-pronoun openers, negative parallelisms
- Pass 3: Em-dash reduction to max 3 per paper (19 removed in IPR, 47 in JCP)

Updated publication plan with current word counts (IPR: 7,503, JCP: 6,061).

Co-Authored-By: Claude Opus 4.6 <noreply@anthropic.com>
</commit_message>
<xml_diff>
--- a/papers/jcp2026/main.docx
+++ b/papers/jcp2026/main.docx
@@ -166,7 +166,7 @@
         <w:t xml:space="preserve"> </w:t>
       </w:r>
       <w:r>
-        <w:t xml:space="preserve">At the same time, AI systems have become indispensable to cyber defence—powering anomaly detection in financial networks, automating threat intelligence, and orchestrating incident response across complex digital ecosystems. The frameworks that govern AI development and deployment therefore shape the cyber threat landscape directly: how a jurisdiction regulates AI determines not only the safety of its own digital infrastructure but the security posture of every interconnected system.</w:t>
+        <w:t xml:space="preserve">At the same time, AI systems have become indispensable to cyber defence, powering anomaly detection in financial networks, automating threat intelligence, and orchestrating incident response across complex digital ecosystems. The frameworks that govern AI development and deployment therefore shape the cyber threat landscape directly: how a jurisdiction regulates AI determines not only the safety of its own digital infrastructure but the security posture of every interconnected system.</w:t>
       </w:r>
     </w:p>
     <w:p>
@@ -180,7 +180,7 @@
         <w:t xml:space="preserve"> </w:t>
       </w:r>
       <w:r>
-        <w:t xml:space="preserve">The divergent answers emerging from the EU, China, and the United States carry profound implications—not only for domestic technology policy but for the architecture of international cyber governance itself. Gaps between regulatory regimes create seams that sophisticated threat actors can exploit: an AI system that satisfies Chinese content-labelling requirements may violate EU transparency standards, while a system compliant with the EU AI Act’s high-risk provisions may be entirely unregulated under the post-2025 US framework.</w:t>
+        <w:t xml:space="preserve">The divergent answers emerging from the EU, China, and the United States carry direct implications for domestic technology policy and for the architecture of international cyber governance. Gaps between regulatory regimes create seams that sophisticated threat actors can exploit: an AI system that satisfies Chinese content-labelling requirements may violate EU transparency standards, while a system compliant with the EU AI Act’s high-risk provisions may be entirely unregulated under the post-2025 US framework.</w:t>
       </w:r>
     </w:p>
     <w:p>
@@ -194,7 +194,7 @@
         <w:t xml:space="preserve"> </w:t>
       </w:r>
       <w:r>
-        <w:t xml:space="preserve">while Stix identified three distinct policy pathways—ethics-based, rights-based, and risk-based—that governments have pursued.</w:t>
+        <w:t xml:space="preserve">while Stix identified three distinct policy pathways (ethics-based, rights-based, and risk-based) that governments have pursued.</w:t>
       </w:r>
       <w:r>
         <w:t xml:space="preserve"> </w:t>
@@ -236,7 +236,7 @@
         <w:t xml:space="preserve"> </w:t>
       </w:r>
       <w:r>
-        <w:t xml:space="preserve">However, few studies offer a systematic three-way comparison that situates the EU, China, and the US within a unified analytical framework or examines AI regulation through the lens of cyber governance—a gap this paper seeks to address.</w:t>
+        <w:t xml:space="preserve">However, few studies offer a systematic three-way comparison that situates the EU, China, and the US within a unified analytical framework or examines AI regulation through the lens of cyber governance: a gap this paper seeks to address.</w:t>
       </w:r>
     </w:p>
     <w:p>
@@ -244,7 +244,7 @@
         <w:pStyle w:val="BodyText"/>
       </w:pPr>
       <w:r>
-        <w:t xml:space="preserve">The regulatory landscape has shifted dramatically since 2024. The EU AI Act’s prohibitions on high-risk AI practices took effect in February 2025. In the United States, President Trump revoked Executive Order #14110 on his first day in office in January 2025, while California enacted a successor transparency law (SB 53) in September 2025 and New York passed the RAISE Act in December 2025. China amended its Cybersecurity Law in October 2025 to incorporate AI governance provisions for the first time in national legislation. These developments underscore the urgency of comparative analysis: AI regulation is evolving rapidly and unevenly across jurisdictions, with direct consequences for the coherence of international cyber governance.</w:t>
+        <w:t xml:space="preserve">The regulatory landscape has shifted dramatically since 2024. The EU AI Act’s prohibitions on high-risk AI practices took effect in February 2025. In the United States, President Trump revoked Executive Order #14110 on his first day in office in January 2025, while California enacted a successor transparency law (SB 53) in September 2025 and New York passed the RAISE Act in December 2025. China amended its Cybersecurity Law in October 2025 to incorporate AI governance provisions for the first time in national legislation. AI regulation is evolving rapidly and unevenly across jurisdictions, with direct consequences for the coherence of international cyber governance.</w:t>
       </w:r>
     </w:p>
     <w:p>
@@ -252,7 +252,7 @@
         <w:pStyle w:val="BodyText"/>
       </w:pPr>
       <w:r>
-        <w:t xml:space="preserve">This paper makes three contributions. First, it provides a systematic comparative analysis of AI regulatory frameworks across the three major AI economies, updated through late 2025. Second, it introduces a</w:t>
+        <w:t xml:space="preserve">The paper contributes in three ways. It provides a systematic comparative analysis of AI regulatory frameworks across the three major AI economies, updated through late 2025. It introduces a</w:t>
       </w:r>
       <w:r>
         <w:t xml:space="preserve"> </w:t>
@@ -265,7 +265,7 @@
         <w:t xml:space="preserve">cyber governance trilemma</w:t>
       </w:r>
       <w:r>
-        <w:t xml:space="preserve">—the proposition that jurisdictions cannot simultaneously optimise innovation speed, safety and rights protection, and regulatory interoperability—and shows how each jurisdiction resolves this trilemma differently. Third, it draws out implications for international cyber governance, including for developing nations navigating between competing regulatory models.</w:t>
+        <w:t xml:space="preserve">, the proposition that jurisdictions cannot simultaneously optimise innovation speed, safety and rights protection, and regulatory interoperability, and shows how each jurisdiction resolves this trilemma differently. And it draws out implications for international cyber governance, including for developing nations caught between competing regulatory models.</w:t>
       </w:r>
     </w:p>
     <w:bookmarkEnd w:id="9"/>
@@ -328,7 +328,7 @@
         <w:t xml:space="preserve">regulatory competition theory</w:t>
       </w:r>
       <w:r>
-        <w:t xml:space="preserve">, which holds that jurisdictions compete—and learn from one another—through their regulatory choices.</w:t>
+        <w:t xml:space="preserve">, which holds that jurisdictions compete, and learn from one another, through their regulatory choices.</w:t>
       </w:r>
       <w:r>
         <w:t xml:space="preserve"> </w:t>
@@ -507,7 +507,7 @@
         <w:t xml:space="preserve"> </w:t>
       </w:r>
       <w:r>
-        <w:t xml:space="preserve">to situate AI regulation within the evolving architecture of cyber governance. The absence of a single overarching regime for AI governance—mirroring the fragmented regime complex that characterises cyberspace more broadly—has direct implications for international cooperation, norm-building, and the management of transboundary cyber risks.</w:t>
+        <w:t xml:space="preserve">to situate AI regulation within the evolving architecture of cyber governance. The absence of a single overarching regime for AI governance, mirroring the fragmented regime complex that characterises cyberspace more broadly, has direct implications for international cooperation, norm-building, and the management of transboundary cyber risks.</w:t>
       </w:r>
     </w:p>
     <w:bookmarkEnd w:id="10"/>
@@ -525,7 +525,7 @@
         <w:pStyle w:val="FirstParagraph"/>
       </w:pPr>
       <w:r>
-        <w:t xml:space="preserve">This study employs a comparative case study methodology to examine how AI regulatory frameworks interact with—and reshape—the cyber governance landscape across three jurisdictions: the European Union, the People’s Republic of China, and the United States (at both federal and state levels). Case selection follows a most-different-systems design: the three cases represent the world’s largest AI economies while instantiating distinct governance traditions—centralised ex ante regulation, hybrid state-guided governance, and distributed market-oriented oversight—enabling identification of structural factors that drive regulatory divergence and its cyber governance consequences.</w:t>
+        <w:t xml:space="preserve">This study employs a comparative case study methodology to examine how AI regulatory frameworks interact with, and reshape, the cyber governance landscape across three jurisdictions: the European Union, the People’s Republic of China, and the United States (at both federal and state levels). Case selection follows a most-different-systems design: the three cases represent the world’s largest AI economies while instantiating distinct governance traditions: centralised ex ante regulation, hybrid state-guided governance, and distributed market-oriented oversight. This design allows identification of structural factors that drive regulatory divergence and its cyber governance consequences.</w:t>
       </w:r>
     </w:p>
     <w:p>
@@ -1574,7 +1574,7 @@
         <w:pStyle w:val="BodyText"/>
       </w:pPr>
       <w:r>
-        <w:t xml:space="preserve">Several patterns emerge from the timeline. First, the data reveal a clear acceleration: only three entries fall before 2021, while fifteen fall between 2023 and 2026—reflecting the post-ChatGPT urgency that swept all three jurisdictions simultaneously. Second, the jurisdictions exhibit distinct sequencing strategies. China led with targeted, sector-specific regulations (algorithmic recommendation, deepfakes, generative AI) before attempting consolidation through Cybersecurity Law amendments in 2025. The EU pursued a single comprehensive legislative instrument over a multi-year process, accepting slower adoption in exchange for systemic coherence. The US oscillated between executive action and state-level experimentation, with the revocation of EO #14110 representing a dramatic reversal in federal-level ambition. Third, the timeline reveals periods of competitive acceleration—notably the 2023–2025 cluster in which all three jurisdictions undertook major regulatory actions within months of each other, suggesting the regulatory competition dynamics that Smuha theorised.</w:t>
+        <w:t xml:space="preserve">Several patterns emerge from the timeline. First, the data reveal a clear acceleration: only three entries fall before 2021, while fifteen fall between 2023 and 2026, reflecting the post-ChatGPT urgency that swept all three jurisdictions simultaneously. Second, the jurisdictions exhibit distinct sequencing strategies. China led with targeted, sector-specific regulations (algorithmic recommendation, deepfakes, generative AI) before attempting consolidation through Cybersecurity Law amendments in 2025. The EU pursued a single comprehensive legislative instrument over a multi-year process, accepting slower adoption in exchange for systemic coherence. The US oscillated between executive action and state-level experimentation, with the revocation of EO #14110 representing a dramatic reversal in federal-level ambition. Third, the timeline reveals periods of competitive acceleration, notably the 2023–2025 cluster in which all three jurisdictions undertook major regulatory actions within months of each other, suggesting the regulatory competition dynamics that Smuha theorised.</w:t>
       </w:r>
       <w:r>
         <w:t xml:space="preserve"> </w:t>
@@ -1651,7 +1651,7 @@
         <w:t xml:space="preserve"> </w:t>
       </w:r>
       <w:r>
-        <w:t xml:space="preserve">and, crucially for cyber governance, the NIS2 Directive on cybersecurity.</w:t>
+        <w:t xml:space="preserve">and, of direct relevance to cyber governance, the NIS2 Directive on cybersecurity.</w:t>
       </w:r>
       <w:r>
         <w:t xml:space="preserve"> </w:t>
@@ -1669,7 +1669,7 @@
         <w:t xml:space="preserve"> </w:t>
       </w:r>
       <w:r>
-        <w:t xml:space="preserve">subject to mandatory cybersecurity risk management and incident reporting. Where AI systems are deployed within these sectors—as they increasingly are, for grid management, fraud detection, medical diagnostics, and network traffic analysis—providers must satisfy both the AI Act’s risk-based requirements and NIS2’s cybersecurity obligations simultaneously. This regulatory overlap is deliberate: it reflects the EU’s systemic approach to digital governance, in which AI safety, data protection (GDPR), and cybersecurity (NIS2) form an interlocking regulatory architecture.</w:t>
+        <w:t xml:space="preserve">subject to mandatory cybersecurity risk management and incident reporting. Where AI systems are deployed within these sectors (as they increasingly are, for grid management, fraud detection, medical diagnostics, and network traffic analysis) providers must satisfy both the AI Act’s risk-based requirements and NIS2’s cybersecurity obligations simultaneously. This regulatory overlap is deliberate: it reflects the EU’s systemic approach to digital governance, in which AI safety, data protection (GDPR), and cybersecurity (NIS2) form an interlocking regulatory architecture.</w:t>
       </w:r>
     </w:p>
     <w:bookmarkEnd w:id="14"/>
@@ -1693,7 +1693,7 @@
         <w:t xml:space="preserve"> </w:t>
       </w:r>
       <w:r>
-        <w:t xml:space="preserve">It is speculated that companies across the world will begin to prioritise compliance with European AI law out of economic necessity, not through coercion—the</w:t>
+        <w:t xml:space="preserve">It is speculated that companies across the world will begin to prioritise compliance with European AI law out of economic necessity, not through coercion: the</w:t>
       </w:r>
       <w:r>
         <w:t xml:space="preserve"> </w:t>
@@ -1754,7 +1754,7 @@
         <w:t xml:space="preserve">‘providers’</w:t>
       </w:r>
       <w:r>
-        <w:t xml:space="preserve">) of AI systems. The Act applies not only to systems placed on the market within the EU, but also to AI systems whose output is used in the EU—establishing significant extraterritorial reach.</w:t>
+        <w:t xml:space="preserve">) of AI systems. The Act applies not only to systems placed on the market within the EU, but also to AI systems whose output is used in the EU, giving the Act considerable extraterritorial reach.</w:t>
       </w:r>
     </w:p>
     <w:p>
@@ -1834,7 +1834,7 @@
         <w:pStyle w:val="BodyText"/>
       </w:pPr>
       <w:r>
-        <w:t xml:space="preserve">For cyber governance, the high-risk category is particularly significant. AI systems used as safety components of critical infrastructure (Annex III, Area 2), AI systems used for law enforcement and border control (Annex III, Areas 6–7), and AI systems deployed in democratic processes all fall within this tier. Article 15 of the Act explicitly requires providers of high-risk AI systems to achieve an</w:t>
+        <w:t xml:space="preserve">For cyber governance, the high-risk category matters most. AI systems used as safety components of critical infrastructure (Annex III, Area 2), AI systems used for law enforcement and border control (Annex III, Areas 6–7), and AI systems deployed in democratic processes all fall within this tier. Article 15 of the Act explicitly requires providers of high-risk AI systems to achieve an</w:t>
       </w:r>
       <w:r>
         <w:t xml:space="preserve"> </w:t>
@@ -1846,7 +1846,7 @@
         <w:t xml:space="preserve"> </w:t>
       </w:r>
       <w:r>
-        <w:t xml:space="preserve">proportionate to the risks, including resilience against adversarial manipulation, data poisoning, and model extraction attacks—requirements that mirror and reinforce NIS2 obligations for essential entities. This is the clearest example in any jurisdiction of AI regulation being explicitly linked to cybersecurity standards.</w:t>
+        <w:t xml:space="preserve">proportionate to the risks, including resilience against adversarial manipulation, data poisoning, and model extraction attacks, requirements that mirror and reinforce NIS2 obligations for essential entities. This is the clearest example in any jurisdiction of AI regulation being explicitly linked to cybersecurity standards.</w:t>
       </w:r>
     </w:p>
     <w:p>
@@ -1876,7 +1876,7 @@
         <w:t xml:space="preserve">‘systemic risk’</w:t>
       </w:r>
       <w:r>
-        <w:t xml:space="preserve">—defined as models trained with cumulative compute exceeding</w:t>
+        <w:t xml:space="preserve">, defined as models trained with cumulative compute exceeding</w:t>
       </w:r>
       <w:r>
         <w:t xml:space="preserve"> </w:t>
@@ -1929,7 +1929,7 @@
         <w:t xml:space="preserve"> </w:t>
       </w:r>
       <w:r>
-        <w:t xml:space="preserve">provided they do not contain GPAI models of systemic risk. However, the partial nature of these exemptions—narrower than the de facto permissive environment in both the US and China—remains a critical unresolved tension.</w:t>
+        <w:t xml:space="preserve">provided they do not contain GPAI models of systemic risk. However, the partial nature of these exemptions, narrower than the de facto permissive environment in both the US and China, remains a critical unresolved tension.</w:t>
       </w:r>
     </w:p>
     <w:bookmarkEnd w:id="17"/>
@@ -1947,7 +1947,7 @@
         <w:pStyle w:val="FirstParagraph"/>
       </w:pPr>
       <w:r>
-        <w:t xml:space="preserve">By late 2025, the AI Act had moved from legislative ambition to operational enforcement. The prohibited-practices provisions—banning social scoring, manipulative subliminal techniques, and most real-time remote biometric identification—became legally binding on 2 February 2025. GPAI model governance obligations followed on 2 August 2025, with penalties reaching  million or 7% of global annual turnover for non-compliance. Full high-risk AI system requirements are scheduled for August 2026. In parallel, NIS2 transposition deadlines drove member states to integrate AI-specific cybersecurity obligations into national frameworks, creating a synchronised rollout of AI safety and cybersecurity governance unprecedented among the three jurisdictions.</w:t>
+        <w:t xml:space="preserve">By late 2025, the AI Act had moved from legislative ambition to operational enforcement. The prohibited-practices provisions, banning social scoring, manipulative subliminal techniques, and most real-time remote biometric identification, became legally binding on 2 February 2025. GPAI model governance obligations followed on 2 August 2025, with penalties reaching  million or 7% of global annual turnover for non-compliance. Full high-risk AI system requirements are scheduled for August 2026. In parallel, NIS2 transposition deadlines drove member states to integrate AI-specific cybersecurity obligations into national frameworks, creating a synchronised rollout of AI safety and cybersecurity governance unprecedented among the three jurisdictions.</w:t>
       </w:r>
     </w:p>
     <w:bookmarkEnd w:id="18"/>
@@ -1975,7 +1975,7 @@
         <w:pStyle w:val="FirstParagraph"/>
       </w:pPr>
       <w:r>
-        <w:t xml:space="preserve">China’s approach to AI governance occupies a distinctive hybrid position: centralised strategic direction combined with decentralised, sector-specific implementation and selective enforcement. The central government sets overarching objectives—social stability, technological self-sufficiency, and</w:t>
+        <w:t xml:space="preserve">China’s approach to AI governance occupies a distinctive hybrid position: centralised strategic direction combined with decentralised, sector-specific implementation and selective enforcement. The central government sets overarching objectives (social stability, technological self-sufficiency, and</w:t>
       </w:r>
       <w:r>
         <w:t xml:space="preserve"> </w:t>
@@ -1984,13 +1984,13 @@
         <w:t xml:space="preserve">‘core socialist values’</w:t>
       </w:r>
       <w:r>
-        <w:t xml:space="preserve">—while provincial governments and sectoral regulators translate these into operational rules, often with considerable latitude for local experimentation.</w:t>
-      </w:r>
-      <w:r>
-        <w:t xml:space="preserve"> </w:t>
-      </w:r>
-      <w:r>
-        <w:t xml:space="preserve">This design reflects a deliberate attempt to capture the benefits of both the EU model (coherent top-down guidance) and the US model (market-driven innovation), while avoiding the perceived weaknesses of each.</w:t>
+        <w:t xml:space="preserve">) while provincial governments and sectoral regulators translate these into operational rules, often with considerable latitude for local experimentation.</w:t>
+      </w:r>
+      <w:r>
+        <w:t xml:space="preserve"> </w:t>
+      </w:r>
+      <w:r>
+        <w:t xml:space="preserve">The design is a deliberate attempt to take the best of both the EU model (coherent top-down guidance) and the US model (market-driven innovation) while avoiding the perceived weaknesses of each.</w:t>
       </w:r>
     </w:p>
     <w:p>
@@ -1998,7 +1998,7 @@
         <w:pStyle w:val="BodyText"/>
       </w:pPr>
       <w:r>
-        <w:t xml:space="preserve">What distinguishes China’s approach from a cyber governance perspective is the institutional architecture that underpins it. The Cyberspace Administration of China (CAC) serves simultaneously as the country’s internet regulator, data protection authority, and primary AI governance body. This institutional consolidation is by design: it ensures that AI regulation operates within—and reinforces—China’s broader cyber sovereignty strategy, in which data governance, content control, algorithmic regulation, and cybersecurity form a unified governance ecosystem rather than separate policy domains.</w:t>
+        <w:t xml:space="preserve">What sets China apart from a cyber governance perspective is its institutional architecture. The Cyberspace Administration of China (CAC) is simultaneously the country’s internet regulator, data protection authority, and primary AI governance body. This consolidation is deliberate: it ensures that AI regulation operates within, and reinforces, China’s broader cyber sovereignty strategy, in which data governance, content control, algorithmic regulation, and cybersecurity are a single governance ecosystem rather than separate policy domains.</w:t>
       </w:r>
     </w:p>
     <w:bookmarkEnd w:id="20"/>
@@ -2447,7 +2447,7 @@
         <w:t xml:space="preserve">On paper, China has perhaps the most onerous AI regulation requirements of the three regions considered. Model registration, data management rules, and ongoing compliance monitoring illustrate how strict central regulation can slow innovation. As of March 2024, only 546 AI models had been registered, and just seventy were Large Language Models</w:t>
       </w:r>
       <w:r>
-        <w:t xml:space="preserve">—in stark contrast to the over 500,000 open-source LLMs on Huggingface.co,</w:t>
+        <w:t xml:space="preserve">, in stark contrast to the over 500,000 open-source LLMs on Huggingface.co,</w:t>
       </w:r>
       <w:r>
         <w:t xml:space="preserve"> </w:t>
@@ -2482,10 +2482,13 @@
         <w:t xml:space="preserve">‘Little Giants’</w:t>
       </w:r>
       <w:r>
-        <w:t xml:space="preserve">—small and mid-sized enterprises recognised as key sources of innovation</w:t>
-      </w:r>
-      <w:r>
-        <w:t xml:space="preserve">—which are informally afforded regulatory leeway.</w:t>
+        <w:t xml:space="preserve">, small and mid-sized enterprises recognised as key sources of innovation,</w:t>
+      </w:r>
+      <w:r>
+        <w:t xml:space="preserve"> </w:t>
+      </w:r>
+      <w:r>
+        <w:t xml:space="preserve">which are informally afforded regulatory leeway.</w:t>
       </w:r>
       <w:r>
         <w:t xml:space="preserve"> </w:t>
@@ -2497,7 +2500,7 @@
         <w:t xml:space="preserve"> </w:t>
       </w:r>
       <w:r>
-        <w:t xml:space="preserve">This selective enforcement is complemented by a growing network of municipal AI regulatory sandboxes. Shanghai and Shenzhen have both established AI pilot zones that allow companies to test innovative AI applications under relaxed compliance requirements, mirroring the EU AI Act’s sandbox provisions but with characteristically less formal structure. The Shanghai AI pilot zone, for instance, permits experimentation with autonomous driving, medical AI diagnostics, and smart-city applications under streamlined registration procedures—providing a controlled pathway for innovation that the national regulatory framework does not yet accommodate.</w:t>
+        <w:t xml:space="preserve">Selective enforcement is also accompanied by a growing network of municipal AI regulatory sandboxes. Shanghai and Shenzhen have both established AI pilot zones that allow companies to test novel AI applications under relaxed compliance requirements, mirroring the EU AI Act’s sandbox provisions but with characteristically less formal structure. The Shanghai AI pilot zone, for instance, permits experimentation with autonomous driving, medical AI diagnostics, and smart-city applications under streamlined registration procedures, providing a controlled pathway for innovation that the national regulatory framework does not yet accommodate.</w:t>
       </w:r>
     </w:p>
     <w:p>
@@ -2505,13 +2508,13 @@
         <w:pStyle w:val="BodyText"/>
       </w:pPr>
       <w:r>
-        <w:t xml:space="preserve">China’s selective approach also has an international dimension. Through the Belt and Road Initiative’s digital infrastructure investments, Chinese AI companies—and the regulatory norms embedded in their systems—are being exported to Southeast Asia, Central Asia, and Africa. Smart-city platforms built by Huawei and Alibaba, surveillance systems incorporating Chinese AI, and telecommunications infrastructure carrying Chinese technical standards extend China’s cyber governance model far beyond its borders.</w:t>
-      </w:r>
-      <w:r>
-        <w:t xml:space="preserve"> </w:t>
-      </w:r>
-      <w:r>
-        <w:t xml:space="preserve">This creates a de facto</w:t>
+        <w:t xml:space="preserve">China’s selective approach also has an international dimension. Through the Belt and Road Initiative’s digital infrastructure investments, Chinese AI companies, and the regulatory norms embedded in their systems, are being exported to Southeast Asia, Central Asia, and Africa. Smart-city platforms built by Huawei and Alibaba, surveillance systems incorporating Chinese AI, and telecommunications infrastructure carrying Chinese technical standards extend China’s cyber governance model far beyond its borders.</w:t>
+      </w:r>
+      <w:r>
+        <w:t xml:space="preserve"> </w:t>
+      </w:r>
+      <w:r>
+        <w:t xml:space="preserve">The result is a de facto</w:t>
       </w:r>
       <w:r>
         <w:t xml:space="preserve"> </w:t>
@@ -2523,7 +2526,7 @@
         <w:t xml:space="preserve"> </w:t>
       </w:r>
       <w:r>
-        <w:t xml:space="preserve">in AI governance: developing nations that adopt Chinese-built AI infrastructure implicitly adopt the data governance and content-control frameworks embedded within it—often without the explicit legislative adoption that characterises the Brussels Effect.</w:t>
+        <w:t xml:space="preserve">in AI governance: developing nations that adopt Chinese-built AI infrastructure implicitly adopt the data governance and content-control frameworks embedded within it, often without the explicit legislative adoption that characterises the Brussels Effect.</w:t>
       </w:r>
     </w:p>
     <w:p>
@@ -2531,13 +2534,13 @@
         <w:pStyle w:val="BodyText"/>
       </w:pPr>
       <w:r>
-        <w:t xml:space="preserve">The foundational layer of this ecosystem predates AI-specific regulation by several years. The 2017 Cybersecurity Law, the 2021 Data Security Law, and the Personal Information Protection Law (PIPL) established a comprehensive data governance architecture—covering collection, storage, cross-border transfer, and security—within which AI-specific regulations now operate.</w:t>
-      </w:r>
-      <w:r>
-        <w:t xml:space="preserve"> </w:t>
-      </w:r>
-      <w:r>
-        <w:t xml:space="preserve">The CAC’s algorithm registration system, which requires companies to disclose the logic and parameters of recommendation algorithms, functions simultaneously as an AI governance mechanism and a tool for ensuring that algorithmic systems do not undermine social stability or state information-control objectives. For international firms, compliance with China’s AI regulations necessarily entails compliance with its broader cybersecurity and data-localisation requirements—a coupling that neither the EU nor the US imposes with comparable institutional force.</w:t>
+        <w:t xml:space="preserve">The foundational layer of this ecosystem predates AI-specific regulation by several years. The 2017 Cybersecurity Law, the 2021 Data Security Law, and the Personal Information Protection Law (PIPL) established a comprehensive data governance architecture, covering collection, storage, cross-border transfer, and security, within which AI-specific regulations now operate.</w:t>
+      </w:r>
+      <w:r>
+        <w:t xml:space="preserve"> </w:t>
+      </w:r>
+      <w:r>
+        <w:t xml:space="preserve">The CAC’s algorithm registration system, which requires companies to disclose the logic and parameters of recommendation algorithms, functions simultaneously as an AI governance mechanism and a tool for ensuring that algorithmic systems do not undermine social stability or state information-control objectives. For international firms, compliance with China’s AI regulations necessarily entails compliance with its broader cybersecurity and data-localisation requirements, a coupling that neither the EU nor the US imposes with comparable institutional force.</w:t>
       </w:r>
     </w:p>
     <w:bookmarkEnd w:id="23"/>
@@ -2573,13 +2576,13 @@
         <w:t xml:space="preserve"> </w:t>
       </w:r>
       <w:r>
-        <w:t xml:space="preserve">an industrial policy targeting 70% AI penetration across key economic sectors by 2027—framing AI adoption as a matter of national competitiveness. More consequentially for cyber governance, the National People’s Congress amended the Cybersecurity Law in October</w:t>
-      </w:r>
-      <w:r>
-        <w:t xml:space="preserve"> </w:t>
-      </w:r>
-      <w:r>
-        <w:t xml:space="preserve">to incorporate AI governance provisions for the first time in primary national legislation. The amendments mandate AI ethics review and risk assessment for systems deployed in critical infrastructure, increase administrative penalties tenfold (from RMB 1 million to RMB 10 million), and grant the CAC expanded enforcement authority over AI systems that process personal data or affect network security. Mandatory AI content-labelling rules also took effect in September 2025. These amendments confirm the institutional logic of China’s approach: AI governance is not a separate policy domain but an extension of the cybersecurity and data-sovereignty framework that the CAC already administers.</w:t>
+        <w:t xml:space="preserve">an industrial policy targeting 70% AI penetration across key economic sectors by 2027, framing AI adoption as a matter of national competitiveness. More consequentially for cyber governance, the National People’s Congress amended the Cybersecurity Law in October</w:t>
+      </w:r>
+      <w:r>
+        <w:t xml:space="preserve"> </w:t>
+      </w:r>
+      <w:r>
+        <w:t xml:space="preserve">to incorporate AI governance provisions for the first time in primary national legislation. The amendments mandate AI ethics review and risk assessment for systems deployed in critical infrastructure, increase administrative penalties tenfold (from RMB 1 million to RMB 10 million), and grant the CAC expanded enforcement authority over AI systems that process personal data or affect network security. Mandatory AI content-labelling rules also took effect in September 2025. The institutional logic is clear: AI governance is not a separate policy domain but an extension of the cybersecurity and data-sovereignty framework that the CAC already administers.</w:t>
       </w:r>
     </w:p>
     <w:bookmarkEnd w:id="24"/>
@@ -2704,7 +2707,7 @@
         <w:t xml:space="preserve"> </w:t>
       </w:r>
       <w:r>
-        <w:t xml:space="preserve">Where the EU established a new centralised authority (the AI Office), the US augmented existing federal agencies. The US approach was arguably more immediately actionable but also more vulnerable to political reversal—a vulnerability dramatically demonstrated in January 2025.</w:t>
+        <w:t xml:space="preserve">Where the EU established a new centralised authority (the AI Office), the US augmented existing federal agencies. The US approach was arguably more immediately actionable but also more vulnerable to political reversal, a vulnerability dramatically demonstrated in January 2025.</w:t>
       </w:r>
     </w:p>
     <w:p>
@@ -2748,7 +2751,7 @@
         <w:t xml:space="preserve"> </w:t>
       </w:r>
       <w:r>
-        <w:t xml:space="preserve">in late 2023, identifying AI as both an essential tool for cyber defence and a vector for novel threats. Meanwhile, the Department of Defence’s Replicator initiative committed to fielding autonomous AI-enabled systems at scale—raising governance questions about autonomous cyber operations that no civilian regulatory framework addresses.</w:t>
+        <w:t xml:space="preserve">in late 2023, identifying AI as both an essential tool for cyber defence and a vector for novel threats. Meanwhile, the Department of Defence’s Replicator initiative committed to fielding autonomous AI-enabled systems at scale, raising governance questions about autonomous cyber operations that no civilian regulatory framework addresses.</w:t>
       </w:r>
     </w:p>
     <w:p>
@@ -2756,7 +2759,7 @@
         <w:pStyle w:val="BodyText"/>
       </w:pPr>
       <w:r>
-        <w:t xml:space="preserve">This distributed approach to AI-cybersecurity governance—spread across NIST, CISA, DHS, DOD, and sector-specific agencies—produced rapid progress under EO #14110’s coordination mandate. However, it also created a structural vulnerability: because coordination depended on presidential direction rather than legislative authority, the entire framework was susceptible to political reversal.</w:t>
+        <w:t xml:space="preserve">Spread across NIST, CISA, DHS, DOD, and sector-specific agencies, this distributed approach produced rapid progress under EO #14110’s coordination mandate. But it also created a structural vulnerability: because coordination depended on presidential direction rather than legislative authority, the entire framework was susceptible to political reversal.</w:t>
       </w:r>
     </w:p>
     <w:bookmarkStart w:id="29" w:name="X446376ef8a1688d622e6f94e5276bfc16a93fe2"/>
@@ -2773,7 +2776,7 @@
         <w:pStyle w:val="FirstParagraph"/>
       </w:pPr>
       <w:r>
-        <w:t xml:space="preserve">That vulnerability was realised on 20 January 2025, when President Trump revoked EO #14110 on his first day in office. His replacement order, EO 14179 (</w:t>
+        <w:t xml:space="preserve">It was realised on 20 January 2025, when President Trump revoked EO #14110 on his first day in office. His replacement order, EO 14179 (</w:t>
       </w:r>
       <w:r>
         <w:t xml:space="preserve">‘Removing Barriers to American Leadership in Artificial Intelligence’</w:t>
@@ -2793,7 +2796,7 @@
         <w:pStyle w:val="BodyText"/>
       </w:pPr>
       <w:r>
-        <w:t xml:space="preserve">The consequences for US cyber governance are significant. CISA’s AI Roadmap lacks binding authority without executive-level backing. NIST’s AI Safety Institute continues to operate but with a significantly narrowed mandate. The result is a governance vacuum in which AI-cybersecurity coordination depends on agency initiative rather than presidential direction—precisely as AI-enabled cyber threats are proliferating. This vacuum is one of the most consequential expressions of the US position in the trilemma: by prioritising innovation speed through deregulation, the Trump administration has simultaneously weakened the coherence of federal AI-cybersecurity governance.</w:t>
+        <w:t xml:space="preserve">The consequences for US cyber governance are immediate. CISA’s AI Roadmap lacks binding authority without executive-level backing. NIST’s AI Safety Institute continues to operate but with a significantly narrowed mandate. The result is a governance vacuum in which AI-cybersecurity coordination depends on agency initiative rather than presidential direction, precisely as AI-enabled cyber threats are proliferating. This vacuum is a stark expression of the US position in the trilemma: by prioritising innovation speed through deregulation, the Trump administration has simultaneously weakened the coherence of federal AI-cybersecurity governance.</w:t>
       </w:r>
     </w:p>
     <w:bookmarkEnd w:id="29"/>
@@ -2842,7 +2845,7 @@
         <w:t xml:space="preserve"> </w:t>
       </w:r>
       <w:r>
-        <w:t xml:space="preserve">because he opposed standards solely based on model size, favouring instead assessment of deployment contexts. This episode illustrates the gravitational pull of institutional traditions: even ambitious ex ante regulatory proposals are reshaped by the US system’s preference for ex post, risk-based approaches.</w:t>
+        <w:t xml:space="preserve">because he opposed standards solely based on model size, favouring instead assessment of deployment contexts. The episode shows the gravitational pull of institutional traditions: even ambitious ex ante proposals get reshaped by the US system’s preference for ex post, risk-based approaches.</w:t>
       </w:r>
     </w:p>
     <w:p>
@@ -2891,7 +2894,7 @@
         <w:t xml:space="preserve"> </w:t>
       </w:r>
       <w:r>
-        <w:t xml:space="preserve">in December 2025, requiring annual independent audits and 72-hour incident reporting. These successor laws suggest that US AI governance is coalescing around transparency and disclosure obligations rather than ex ante safety requirements.</w:t>
+        <w:t xml:space="preserve">in December 2025, requiring annual independent audits and 72-hour incident reporting. Together, these laws suggest that US AI governance is settling on transparency and disclosure obligations rather than ex ante safety requirements.</w:t>
       </w:r>
     </w:p>
     <w:bookmarkEnd w:id="31"/>
@@ -2919,7 +2922,7 @@
         <w:pStyle w:val="FirstParagraph"/>
       </w:pPr>
       <w:r>
-        <w:t xml:space="preserve">Applying the governance typology introduced in Section 2, a clear pattern emerges. The EU occupies the centralised, ex ante quadrant: the AI Act establishes a comprehensive, risk-based framework that regulates AI systems</w:t>
+        <w:t xml:space="preserve">Applying the governance typology introduced in Section 2, a clear pattern emerges. The EU occupies the centralised, ex ante quadrant: the AI Act establishes a unified, risk-based framework that regulates AI systems</w:t>
       </w:r>
       <w:r>
         <w:t xml:space="preserve"> </w:t>
@@ -2983,10 +2986,7 @@
         <w:t xml:space="preserve">Innovation speed</w:t>
       </w:r>
       <w:r>
-        <w:t xml:space="preserve"> </w:t>
-      </w:r>
-      <w:r>
-        <w:t xml:space="preserve">— minimising regulatory barriers to AI development and deployment.</w:t>
+        <w:t xml:space="preserve">: minimising regulatory barriers to AI development and deployment.</w:t>
       </w:r>
     </w:p>
     <w:p>
@@ -3004,10 +3004,7 @@
         <w:t xml:space="preserve">Safety and rights protection</w:t>
       </w:r>
       <w:r>
-        <w:t xml:space="preserve"> </w:t>
-      </w:r>
-      <w:r>
-        <w:t xml:space="preserve">— ensuring AI systems do not cause harm, discrimination, or rights violations.</w:t>
+        <w:t xml:space="preserve">: ensuring AI systems do not cause harm, discrimination, or rights violations.</w:t>
       </w:r>
     </w:p>
     <w:p>
@@ -3025,10 +3022,7 @@
         <w:t xml:space="preserve">Regulatory interoperability</w:t>
       </w:r>
       <w:r>
-        <w:t xml:space="preserve"> </w:t>
-      </w:r>
-      <w:r>
-        <w:t xml:space="preserve">— maintaining compatibility with other jurisdictions’ frameworks to enable cross-border operations.</w:t>
+        <w:t xml:space="preserve">: maintaining compatibility with other jurisdictions’ frameworks to enable cross-border operations.</w:t>
       </w:r>
     </w:p>
     <w:p>
@@ -3060,7 +3054,7 @@
         <w:t xml:space="preserve"> </w:t>
       </w:r>
       <w:r>
-        <w:t xml:space="preserve">is the most widely discussed: stringent ex ante regulation requires developers to demonstrate compliance before deployment, adding time and cost that directly reduce innovation speed. The EU’s conformity assessment regime for high-risk AI systems illustrates this clearly—providers must complete risk assessments, establish quality management systems, and maintain technical documentation before market access, a process that delays deployment relative to jurisdictions without such requirements. Conversely, permissive regulation accelerates deployment but increases harm probability, as the US experience with largely unregulated AI-enabled content recommendation systems and deepfake generation tools demonstrates.</w:t>
+        <w:t xml:space="preserve">is the most widely discussed: stringent ex ante regulation requires developers to demonstrate compliance before deployment, adding time and cost that directly reduce innovation speed. The EU’s conformity assessment regime for high-risk AI systems illustrates this clearly: providers must complete risk assessments, establish quality management systems, and maintain technical documentation before market access, a process that delays deployment relative to jurisdictions without such requirements. Conversely, permissive regulation accelerates deployment but increases harm probability, as the US experience with largely unregulated AI-enabled content recommendation systems and deepfake generation tools demonstrates.</w:t>
       </w:r>
     </w:p>
     <w:p>
@@ -3084,7 +3078,7 @@
         <w:t xml:space="preserve"> </w:t>
       </w:r>
       <w:r>
-        <w:t xml:space="preserve">is less intuitive but equally consequential. Stronger domestic safety standards inevitably diverge from other jurisdictions’ definitions of acceptable risk, creating regulatory walls that impede cross-border AI operations. China’s content-labelling requirements for AI-generated material are structurally incompatible with EU transparency standards, which focus on system-level risk classification rather than content-level marking. The more rigorously a jurisdiction specifies safety requirements—and the more those requirements reflect domestic political values—the greater the divergence from jurisdictions with different risk tolerances.</w:t>
+        <w:t xml:space="preserve">is less intuitive but equally consequential. Stronger domestic safety standards inevitably diverge from other jurisdictions’ definitions of acceptable risk, creating regulatory walls that impede cross-border AI operations. China’s content-labelling requirements for AI-generated material are structurally incompatible with EU transparency standards, which focus on system-level risk classification rather than content-level marking. The more rigorously a jurisdiction specifies safety requirements, and the more those requirements reflect domestic political values, the greater the divergence from jurisdictions with different risk tolerances.</w:t>
       </w:r>
     </w:p>
     <w:p>
@@ -3108,7 +3102,7 @@
         <w:t xml:space="preserve"> </w:t>
       </w:r>
       <w:r>
-        <w:t xml:space="preserve">operates through the Brussels Effect mechanism itself. Establishing global regulatory standards requires comprehensive, prescriptive rules with extraterritorial reach—but such rules constrain domestic innovators who must comply with standards designed for international projection. The EU’s GPAI provisions have drawn criticism for imposing compliance burdens on European open-source AI developers that their US and Chinese competitors do not face, potentially deterring the very innovation that global standard-setting requires.</w:t>
+        <w:t xml:space="preserve">operates through the Brussels Effect mechanism itself. Establishing global regulatory standards requires comprehensive, prescriptive rules with extraterritorial reach; but such rules constrain domestic innovators who must comply with standards designed for international projection. The EU’s GPAI provisions have drawn criticism for imposing compliance burdens on European open-source AI developers that their US and Chinese competitors do not face, potentially deterring the very innovation that global standard-setting requires.</w:t>
       </w:r>
     </w:p>
     <w:p>
@@ -3135,7 +3129,7 @@
         </w:r>
       </w:hyperlink>
       <w:r>
-        <w:t xml:space="preserve">. The EU prioritises safety and interoperability (through its Brussels Effect ambitions) at the cost of innovation velocity. The US—particularly after the revocation of EO #14110—prioritises innovation speed at the cost of consistent safety guarantees. China prioritises innovation speed and selective safety enforcement at the cost of international interoperability, embedding AI governance within a cyber sovereignty strategy that is structurally incompatible with multi-stakeholder governance models.</w:t>
+        <w:t xml:space="preserve">. The EU prioritises safety and interoperability (through its Brussels Effect ambitions) at the cost of innovation velocity. The US, particularly after the revocation of EO #14110, prioritises innovation speed at the cost of consistent safety guarantees. China prioritises innovation speed and selective safety enforcement at the cost of international interoperability, embedding AI governance within a cyber sovereignty strategy that is structurally incompatible with multi-stakeholder governance models.</w:t>
       </w:r>
     </w:p>
     <w:bookmarkStart w:id="33" w:name="tab:trilemma"/>
@@ -3402,7 +3396,7 @@
         <w:t xml:space="preserve"> </w:t>
       </w:r>
       <w:r>
-        <w:t xml:space="preserve">in which firms must navigate competing compliance regimes—a pattern that mirrors the broader fragmentation of internet governance.</w:t>
+        <w:t xml:space="preserve">in which firms must navigate competing compliance regimes, a pattern that mirrors the broader fragmentation of internet governance.</w:t>
       </w:r>
     </w:p>
     <w:bookmarkEnd w:id="34"/>
@@ -3420,7 +3414,7 @@
         <w:pStyle w:val="FirstParagraph"/>
       </w:pPr>
       <w:r>
-        <w:t xml:space="preserve">This regulatory fragmentation carries several concrete implications for the international cyber governance community.</w:t>
+        <w:t xml:space="preserve">Regulatory fragmentation carries several concrete implications for the international cyber governance community.</w:t>
       </w:r>
     </w:p>
     <w:p>
@@ -3438,7 +3432,7 @@
         <w:t xml:space="preserve"> </w:t>
       </w:r>
       <w:r>
-        <w:t xml:space="preserve">Divergent AI governance frameworks create compliance gaps—seams between regulatory regimes that sophisticated threat actors can exploit. Where AI systems in critical infrastructure must satisfy different safety standards depending on jurisdiction, the weakest link determines the overall cyber resilience of interconnected systems. The interaction between the EU’s AI Act and NIS2 Directive illustrates the emerging model of integrated AI-cybersecurity governance, but no comparable integration exists at the international level.</w:t>
+        <w:t xml:space="preserve">Divergent AI governance frameworks create compliance gaps: seams between regulatory regimes that well-resourced threat actors can exploit. Where AI systems in critical infrastructure must satisfy different safety standards depending on jurisdiction, the weakest link determines the overall cyber resilience of interconnected systems. The interaction between the EU’s AI Act and NIS2 Directive illustrates the emerging model of integrated AI-cybersecurity governance, but no comparable integration exists at the international level.</w:t>
       </w:r>
     </w:p>
     <w:p>
@@ -3456,7 +3450,7 @@
         <w:t xml:space="preserve"> </w:t>
       </w:r>
       <w:r>
-        <w:t xml:space="preserve">The Trump administration’s revocation of EO #14110 widened the regulatory gap between the US and EU precisely as the AI Act entered enforcement. European firms operating in the US face declining regulatory certainty, while US firms must still comply with the AI Act for EU market access. Meanwhile, China’s integration of AI governance into its Cybersecurity Law creates a self-contained regulatory ecosystem that reinforces cyber sovereignty—complicating already-fraught US–China technology competition and multilateral cyber norm processes.</w:t>
+        <w:t xml:space="preserve">The Trump administration’s revocation of EO #14110 widened the regulatory gap between the US and EU precisely as the AI Act entered enforcement. European firms operating in the US face declining regulatory certainty, while US firms must still comply with the AI Act for EU market access. Meanwhile, China’s integration of AI governance into its Cybersecurity Law creates a self-contained regulatory ecosystem that reinforces cyber sovereignty, complicating already-fraught US–China technology competition and multilateral cyber norm processes.</w:t>
       </w:r>
     </w:p>
     <w:p>
@@ -3480,7 +3474,7 @@
         <w:t xml:space="preserve"> </w:t>
       </w:r>
       <w:r>
-        <w:t xml:space="preserve">The GDPR experience—in which over 130 countries adopted data protection laws influenced by the EU model—suggests that many countries will align with one of the three major AI regulatory frameworks. Early evidence confirms this pattern but also reveals more complex dynamics than simple emulation.</w:t>
+        <w:t xml:space="preserve">The GDPR experience, in which over 130 countries adopted data protection laws influenced by the EU model, suggests that many countries will align with one of the three major AI regulatory frameworks. Early evidence confirms this pattern but also reveals more complex dynamics than simple emulation.</w:t>
       </w:r>
     </w:p>
     <w:p>
@@ -3488,7 +3482,7 @@
         <w:pStyle w:val="BodyText"/>
       </w:pPr>
       <w:r>
-        <w:t xml:space="preserve">Brazil’s AI regulatory framework, approved by the Senate in December 2024, draws heavily on the EU AI Act’s risk-based classification system while incorporating provisions for algorithmic impact assessments tailored to the country’s acute concerns about racial and socioeconomic discrimination. India’s proposed Digital India Act takes a different path, emphasising light-touch regulation and industry self-governance that more closely resembles the US approach—reflecting India’s ambition to position itself as a global AI development hub. Singapore’s Model AI Governance Framework, now in its third iteration, represents a pragmatic middle ground: voluntary guidelines grounded in risk assessment and transparency principles, designed to attract international AI investment without imposing compliance burdens that would deter firms from establishing regional headquarters.</w:t>
+        <w:t xml:space="preserve">Brazil’s AI regulatory framework, approved by the Senate in December 2024, draws heavily on the EU AI Act’s risk-based classification system while incorporating provisions for algorithmic impact assessments tailored to the country’s acute concerns about racial and socioeconomic discrimination. India’s proposed Digital India Act takes a different path, emphasising light-touch regulation and industry self-governance that more closely resembles the US approach, reflecting India’s ambition to position itself as a global AI development hub. Singapore’s Model AI Governance Framework, now in its third iteration, represents a pragmatic middle ground: voluntary guidelines grounded in risk assessment and transparency principles, designed to attract international AI investment without imposing compliance burdens that would deter firms from establishing regional headquarters.</w:t>
       </w:r>
     </w:p>
     <w:p>
@@ -3496,7 +3490,7 @@
         <w:pStyle w:val="BodyText"/>
       </w:pPr>
       <w:r>
-        <w:t xml:space="preserve">At the multilateral level, the African Union’s Continental AI Strategy (2024) and the ASEAN Guide on AI Governance and Ethics both signal a preference for principles-based frameworks that preserve regulatory flexibility—but the practical governance choices of individual member states are increasingly shaped by which major power provides their AI infrastructure. For cyber governance, this</w:t>
+        <w:t xml:space="preserve">At the multilateral level, the African Union’s Continental AI Strategy (2024) and the ASEAN Guide on AI Governance and Ethics both signal a preference for principles-based frameworks that preserve regulatory flexibility; but the practical governance choices of individual member states are increasingly shaped by which major power provides their AI infrastructure. For cyber governance, this</w:t>
       </w:r>
       <w:r>
         <w:t xml:space="preserve"> </w:t>
@@ -3526,7 +3520,7 @@
         <w:t xml:space="preserve"> </w:t>
       </w:r>
       <w:r>
-        <w:t xml:space="preserve">The trilemma complicates ongoing efforts to establish international AI governance norms through the United Nations and other multilateral forums. If the three major AI powers cannot agree on basic regulatory approaches—ex ante versus ex post, centralised versus distributed, rights-based versus innovation-first—the prospects for a binding international AI governance regime remain limited. More realistic pathways may include issue-specific agreements (on autonomous weapons, deepfakes, or AI-enabled cyber operations), mutual recognition frameworks, or informal convergence through regulatory competition.</w:t>
+        <w:t xml:space="preserve">The trilemma complicates ongoing efforts to establish international AI governance norms through the United Nations and other multilateral forums. If the three major AI powers cannot agree on basic regulatory approaches (ex ante versus ex post, centralised versus distributed, rights-based versus innovation-first), the prospects for a binding international AI governance regime remain limited. More realistic pathways may include issue-specific agreements (on autonomous weapons, deepfakes, or AI-enabled cyber operations), mutual recognition frameworks, or informal convergence through regulatory competition.</w:t>
       </w:r>
     </w:p>
     <w:bookmarkEnd w:id="35"/>
@@ -3552,7 +3546,7 @@
         <w:pStyle w:val="BodyText"/>
       </w:pPr>
       <w:r>
-        <w:t xml:space="preserve">Each jurisdiction’s regulatory framework handles this boundary differently—and problematically. The EU AI Act explicitly exempts national security and defence applications from its scope, creating a regulatory gap in which military AI systems face no comparable governance framework at the European level. China’s military-civil fusion strategy deliberately erases the distinction between civilian and military AI development: technologies developed under civilian AI regulations are systematically channelled into People’s Liberation Army modernisation programmes, meaning that China’s ostensibly civilian AI governance framework has direct military implications that neither the EU nor the US regulatory frameworks account for. The United States, through programmes such as the Department of Defence’s Replicator initiative and DARPA’s AI-enabled cyber operations research, is developing autonomous systems that operate in a governance grey zone between EO 14179’s civilian innovation mandate and the Laws of Armed Conflict.</w:t>
+        <w:t xml:space="preserve">Each jurisdiction’s regulatory framework handles this boundary differently, and problematically. The EU AI Act explicitly exempts national security and defence applications from its scope, creating a regulatory gap in which military AI systems face no comparable governance framework at the European level. China’s military-civil fusion strategy deliberately erases the distinction between civilian and military AI development: technologies developed under civilian AI regulations are systematically channelled into People’s Liberation Army modernisation programmes, meaning that China’s ostensibly civilian AI governance framework has direct military implications that neither the EU nor the US regulatory frameworks account for. The United States, through programmes such as the Department of Defence’s Replicator initiative and DARPA’s AI-enabled cyber operations research, is developing autonomous systems that operate in a governance grey zone between EO 14179’s civilian innovation mandate and the Laws of Armed Conflict.</w:t>
       </w:r>
     </w:p>
     <w:p>
@@ -3560,7 +3554,7 @@
         <w:pStyle w:val="BodyText"/>
       </w:pPr>
       <w:r>
-        <w:t xml:space="preserve">The trilemma applies to military AI governance with particular force. No jurisdiction can simultaneously pursue AI-enabled military advantage (innovation), compliance with international humanitarian law and arms-control norms (safety), and interoperability with allies’ autonomous systems (interoperability). The UN Group of Governmental Experts on Lethal Autonomous Weapons Systems and the Open-Ended Working Group on ICT security have both struggled to establish meaningful norms precisely because the three major AI powers approach military AI governance from incompatible positions. Issue-specific agreements—on autonomous cyber weapons, AI-generated disinformation in armed conflict, or machine-speed escalation dynamics—may represent the most achievable near-term pathway, but even these require a degree of regulatory convergence that the trilemma structurally impedes.</w:t>
+        <w:t xml:space="preserve">The trilemma applies to military AI governance with particular force. No jurisdiction can simultaneously pursue AI-enabled military advantage (innovation), compliance with international humanitarian law and arms-control norms (safety), and interoperability with allies’ autonomous systems (interoperability). The UN Group of Governmental Experts on Lethal Autonomous Weapons Systems and the Open-Ended Working Group on ICT security have both struggled to establish meaningful norms precisely because the three major AI powers approach military AI governance from incompatible positions. Issue-specific agreements (on autonomous cyber weapons, AI-generated disinformation in armed conflict, or machine-speed escalation dynamics) may represent the most achievable near-term pathway, but even these require a degree of regulatory convergence that the trilemma structurally impedes.</w:t>
       </w:r>
     </w:p>
     <w:bookmarkEnd w:id="36"/>
@@ -3579,7 +3573,7 @@
         <w:pStyle w:val="FirstParagraph"/>
       </w:pPr>
       <w:r>
-        <w:t xml:space="preserve">The EU, China, and the United States are constructing fundamentally different AI regulatory systems, each reflecting distinct institutional traditions, political values, and geopolitical ambitions. The resulting regulatory fragmentation is not merely an inconvenience for global firms—it is a structural feature of the emerging cyber governance landscape that shapes cybersecurity, international cooperation, and the distribution of technological power. As AI capabilities advance and become more deeply embedded in critical systems, the cyber governance trilemma will only sharpen. Understanding how different jurisdictions navigate the tensions between innovation, safety, and interoperability is essential for policymakers, practitioners, and scholars seeking to build a more coherent—if inevitably pluralistic—international cyber governance architecture.</w:t>
+        <w:t xml:space="preserve">The EU, China, and the United States are constructing fundamentally different AI regulatory systems, each reflecting distinct institutional traditions, political values, and geopolitical ambitions. The resulting regulatory fragmentation is not merely an inconvenience for global firms—it is a structural feature of cyber governance that shapes cybersecurity, international cooperation, and the distribution of technological power. As AI capabilities advance and become more deeply embedded in critical systems, the trilemma will only sharpen. How different jurisdictions resolve the tensions between innovation, safety, and interoperability will determine the shape of international cyber governance for decades to come.</w:t>
       </w:r>
     </w:p>
     <w:bookmarkEnd w:id="38"/>
@@ -3643,7 +3637,7 @@
         <w:t xml:space="preserve"> </w:t>
       </w:r>
       <w:r>
-        <w:t xml:space="preserve">is Lecturer in the Department of Engineering Science at the University of Oxford and Principal Investigator of the Oxford Witt Lab for Trust in AI (OWL). A Royal Academy of Engineering Research Fellow and Schmidt Sciences AI2050 Fellow, his research addresses multi-agent security and AI assurance—examining how decentralised AI systems can be secured against emerging threats. He serves as an expert adviser to RAND, the BBC, and the UK government on AI governance and risk.</w:t>
+        <w:t xml:space="preserve">is Lecturer in the Department of Engineering Science at the University of Oxford and Principal Investigator of the Oxford Witt Lab for Trust in AI (OWL). A Royal Academy of Engineering Research Fellow and Schmidt Sciences AI2050 Fellow, his research addresses multi-agent security and AI assurance, examining how decentralised AI systems can be secured against emerging threats. He serves as an expert adviser to RAND, the BBC, and the UK government on AI governance and risk.</w:t>
       </w:r>
     </w:p>
     <w:p>

</xml_diff>